<commit_message>
Ajuste no texto de informações sobre o projeto
</commit_message>
<xml_diff>
--- a/Trabalho Final de Programação para Internet 1 - Informações.docx
+++ b/Trabalho Final de Programação para Internet 1 - Informações.docx
@@ -81,27 +81,9 @@
       </w:r>
     </w:p>
     <w:p>
-      <w:proofErr w:type="spellStart"/>
-      <w:r>
-        <w:t>Catalogo_Jogos</w:t>
-      </w:r>
-      <w:proofErr w:type="spellEnd"/>
-      <w:r>
-        <w:t>\LEON_trab_prog_web_01\</w:t>
-      </w:r>
-      <w:proofErr w:type="spellStart"/>
-      <w:r>
-        <w:t>html</w:t>
-      </w:r>
-      <w:proofErr w:type="spellEnd"/>
-      <w:r>
-        <w:t>\</w:t>
-      </w:r>
-      <w:proofErr w:type="spellStart"/>
-      <w:r>
-        <w:t>index.php</w:t>
-      </w:r>
-      <w:proofErr w:type="spellEnd"/>
+      <w:r>
+        <w:t>Catalogo_Jogos\LEON_trab_prog_web_01\html\index.php</w:t>
+      </w:r>
     </w:p>
     <w:p/>
     <w:p>
@@ -110,32 +92,22 @@
       </w:r>
     </w:p>
     <w:p>
-      <w:proofErr w:type="spellStart"/>
-      <w:r>
-        <w:t>Catalogo_Jogos</w:t>
-      </w:r>
-      <w:proofErr w:type="spellEnd"/>
-      <w:r>
-        <w:t>\LEON_trab_prog_web_01\banco de dados\</w:t>
-      </w:r>
-      <w:proofErr w:type="spellStart"/>
-      <w:r>
-        <w:t>catalogo_jogos.sql</w:t>
-      </w:r>
-      <w:proofErr w:type="spellEnd"/>
+      <w:r>
+        <w:t>Catalogo_Jogos\LEON_trab_prog_web_01\banco de dados\catalogo_jogos.sql</w:t>
+      </w:r>
     </w:p>
     <w:p/>
     <w:p>
       <w:r>
-        <w:t xml:space="preserve">Diretório no </w:t>
-      </w:r>
-      <w:proofErr w:type="spellStart"/>
-      <w:r>
-        <w:t>GitHub</w:t>
-      </w:r>
-      <w:proofErr w:type="spellEnd"/>
-      <w:r>
-        <w:t xml:space="preserve"> onde se encontra o projeto:</w:t>
+        <w:t>Diretório no GitHub onde se encontra o projeto</w:t>
+      </w:r>
+      <w:r>
+        <w:t xml:space="preserve"> (colocada a professora como colaboradora no projeto)</w:t>
+      </w:r>
+      <w:bookmarkStart w:id="0" w:name="_GoBack"/>
+      <w:bookmarkEnd w:id="0"/>
+      <w:r>
+        <w:t>:</w:t>
       </w:r>
     </w:p>
     <w:p>
@@ -150,20 +122,10 @@
     </w:p>
     <w:p>
       <w:r>
-        <w:t xml:space="preserve">No </w:t>
-      </w:r>
-      <w:proofErr w:type="spellStart"/>
-      <w:r>
-        <w:t>dropbox</w:t>
-      </w:r>
-      <w:proofErr w:type="spellEnd"/>
-      <w:r>
-        <w:t>:</w:t>
-      </w:r>
-    </w:p>
-    <w:p>
-      <w:bookmarkStart w:id="0" w:name="_GoBack"/>
-      <w:bookmarkEnd w:id="0"/>
+        <w:t>No dropbox:</w:t>
+      </w:r>
+    </w:p>
+    <w:p>
       <w:r>
         <w:t>A combinar o e-mail com a professora para compartilhar a pasta</w:t>
       </w:r>

</xml_diff>